<commit_message>
work on breeding algorithm
</commit_message>
<xml_diff>
--- a/website mockup.docx
+++ b/website mockup.docx
@@ -43,18 +43,14 @@
         <w:pStyle w:val="Heading1"/>
         <w:numPr>
           <w:ilvl w:val="0"/>
-          <w:numId w:val="1"/>
+          <w:numId w:val="2"/>
         </w:numPr>
         <w:ind w:left="0" w:hanging="0"/>
         <w:rPr/>
       </w:pPr>
       <w:r>
         <w:rPr/>
-        <w:t xml:space="preserve">Character Auction Page </w:t>
-      </w:r>
-      <w:r>
-        <w:rPr/>
-        <w:t>&amp; Hiring Page</w:t>
+        <w:t>Character Auction Page &amp; Hiring Page</w:t>
       </w:r>
     </w:p>
     <w:p>
@@ -566,7 +562,7 @@
         <w:pStyle w:val="Heading1"/>
         <w:numPr>
           <w:ilvl w:val="0"/>
-          <w:numId w:val="1"/>
+          <w:numId w:val="2"/>
         </w:numPr>
         <w:ind w:left="0" w:hanging="0"/>
         <w:rPr/>
@@ -628,14 +624,113 @@
             </a:graphic>
           </wp:anchor>
         </w:drawing>
+      </w:r>
+    </w:p>
+    <w:p>
+      <w:pPr>
+        <w:pStyle w:val="Normal"/>
+        <w:rPr/>
+      </w:pPr>
+      <w:r>
+        <w:rPr/>
+      </w:r>
+    </w:p>
+    <w:p>
+      <w:pPr>
+        <w:pStyle w:val="Normal"/>
+        <w:rPr/>
+      </w:pPr>
+      <w:r>
+        <w:rPr/>
+      </w:r>
+    </w:p>
+    <w:p>
+      <w:pPr>
+        <w:pStyle w:val="Normal"/>
+        <w:rPr/>
+      </w:pPr>
+      <w:r>
+        <w:rPr/>
+      </w:r>
+    </w:p>
+    <w:p>
+      <w:pPr>
+        <w:pStyle w:val="Normal"/>
+        <w:rPr/>
+      </w:pPr>
+      <w:r>
+        <w:rPr/>
+      </w:r>
+    </w:p>
+    <w:p>
+      <w:pPr>
+        <w:pStyle w:val="Normal"/>
+        <w:rPr/>
+      </w:pPr>
+      <w:r>
+        <w:rPr/>
+      </w:r>
+    </w:p>
+    <w:p>
+      <w:pPr>
+        <w:pStyle w:val="Normal"/>
+        <w:rPr/>
+      </w:pPr>
+      <w:r>
+        <w:rPr/>
+      </w:r>
+    </w:p>
+    <w:p>
+      <w:pPr>
+        <w:pStyle w:val="Normal"/>
+        <w:rPr/>
+      </w:pPr>
+      <w:r>
+        <w:rPr/>
+      </w:r>
+    </w:p>
+    <w:p>
+      <w:pPr>
+        <w:pStyle w:val="Normal"/>
+        <w:rPr/>
+      </w:pPr>
+      <w:r>
+        <w:rPr/>
+      </w:r>
+    </w:p>
+    <w:p>
+      <w:pPr>
+        <w:pStyle w:val="Normal"/>
+        <w:rPr/>
+      </w:pPr>
+      <w:r>
+        <w:rPr/>
+      </w:r>
+    </w:p>
+    <w:p>
+      <w:pPr>
+        <w:pStyle w:val="Normal"/>
+        <w:rPr/>
+      </w:pPr>
+      <w:r>
+        <w:rPr/>
+      </w:r>
+    </w:p>
+    <w:p>
+      <w:pPr>
+        <w:pStyle w:val="Normal"/>
+        <w:rPr/>
+      </w:pPr>
+      <w:r>
+        <w:rPr/>
         <w:drawing>
           <wp:anchor behindDoc="0" distT="0" distB="0" distL="0" distR="0" simplePos="0" locked="0" layoutInCell="1" allowOverlap="1" relativeHeight="27">
             <wp:simplePos x="0" y="0"/>
             <wp:positionH relativeFrom="column">
-              <wp:posOffset>1557655</wp:posOffset>
+              <wp:posOffset>1423035</wp:posOffset>
             </wp:positionH>
             <wp:positionV relativeFrom="paragraph">
-              <wp:posOffset>2044700</wp:posOffset>
+              <wp:posOffset>101600</wp:posOffset>
             </wp:positionV>
             <wp:extent cx="1490980" cy="1755775"/>
             <wp:effectExtent l="0" t="0" r="0" b="0"/>
@@ -677,10 +772,10 @@
           <wp:anchor behindDoc="0" distT="0" distB="0" distL="0" distR="0" simplePos="0" locked="0" layoutInCell="1" allowOverlap="1" relativeHeight="28">
             <wp:simplePos x="0" y="0"/>
             <wp:positionH relativeFrom="column">
-              <wp:posOffset>3966845</wp:posOffset>
+              <wp:posOffset>3922395</wp:posOffset>
             </wp:positionH>
             <wp:positionV relativeFrom="paragraph">
-              <wp:posOffset>2103120</wp:posOffset>
+              <wp:posOffset>174625</wp:posOffset>
             </wp:positionV>
             <wp:extent cx="1474470" cy="1736090"/>
             <wp:effectExtent l="0" t="0" r="0" b="0"/>
@@ -767,124 +862,17 @@
     </w:p>
     <w:p>
       <w:pPr>
-        <w:pStyle w:val="Normal"/>
-        <w:rPr/>
-      </w:pPr>
-      <w:r>
-        <w:rPr/>
-      </w:r>
-    </w:p>
-    <w:p>
-      <w:pPr>
-        <w:pStyle w:val="Normal"/>
-        <w:rPr/>
-      </w:pPr>
-      <w:r>
-        <w:rPr/>
-      </w:r>
-    </w:p>
-    <w:p>
-      <w:pPr>
-        <w:pStyle w:val="Normal"/>
-        <w:rPr/>
-      </w:pPr>
-      <w:r>
-        <w:rPr/>
-      </w:r>
-    </w:p>
-    <w:p>
-      <w:pPr>
-        <w:pStyle w:val="Normal"/>
-        <w:rPr/>
-      </w:pPr>
-      <w:r>
-        <w:rPr/>
-      </w:r>
-    </w:p>
-    <w:p>
-      <w:pPr>
-        <w:pStyle w:val="Normal"/>
-        <w:rPr/>
-      </w:pPr>
-      <w:r>
-        <w:rPr/>
-      </w:r>
-    </w:p>
-    <w:p>
-      <w:pPr>
-        <w:pStyle w:val="Normal"/>
-        <w:rPr/>
-      </w:pPr>
-      <w:r>
-        <w:rPr/>
-      </w:r>
-    </w:p>
-    <w:p>
-      <w:pPr>
-        <w:pStyle w:val="Normal"/>
-        <w:rPr/>
-      </w:pPr>
-      <w:r>
-        <w:rPr/>
-      </w:r>
-    </w:p>
-    <w:p>
-      <w:pPr>
-        <w:pStyle w:val="Normal"/>
-        <w:rPr/>
-      </w:pPr>
-      <w:r>
-        <w:rPr/>
-      </w:r>
-    </w:p>
-    <w:p>
-      <w:pPr>
-        <w:pStyle w:val="Normal"/>
-        <w:rPr/>
-      </w:pPr>
-      <w:r>
-        <w:rPr/>
-      </w:r>
-    </w:p>
-    <w:p>
-      <w:pPr>
-        <w:pStyle w:val="Normal"/>
-        <w:rPr/>
-      </w:pPr>
-      <w:r>
-        <w:rPr/>
-      </w:r>
-    </w:p>
-    <w:p>
-      <w:pPr>
-        <w:pStyle w:val="Normal"/>
-        <w:rPr/>
-      </w:pPr>
-      <w:r>
-        <w:rPr/>
-      </w:r>
-    </w:p>
-    <w:p>
-      <w:pPr>
         <w:pStyle w:val="Heading1"/>
         <w:numPr>
           <w:ilvl w:val="0"/>
-          <w:numId w:val="1"/>
+          <w:numId w:val="2"/>
         </w:numPr>
         <w:ind w:left="0" w:hanging="0"/>
         <w:rPr/>
       </w:pPr>
       <w:r>
         <w:rPr/>
-        <w:t>Poem Fo</w:t>
-      </w:r>
-      <w:r>
-        <w:rPr/>
-        <w:t>rmation</w:t>
-      </w:r>
-      <w:r>
-        <w:rPr/>
-        <w:t xml:space="preserve"> Page</w:t>
+        <w:t>Poem Formation Page</w:t>
       </w:r>
     </w:p>
     <w:p>
@@ -1098,18 +1086,14 @@
         <w:pStyle w:val="Heading1"/>
         <w:numPr>
           <w:ilvl w:val="0"/>
-          <w:numId w:val="1"/>
+          <w:numId w:val="2"/>
         </w:numPr>
         <w:ind w:left="0" w:hanging="0"/>
         <w:rPr/>
       </w:pPr>
       <w:r>
         <w:rPr/>
-        <w:t xml:space="preserve">Poem </w:t>
-      </w:r>
-      <w:r>
-        <w:rPr/>
-        <w:t>=&gt; Warrior Page</w:t>
+        <w:t>Poem =&gt; Warrior Page</w:t>
       </w:r>
     </w:p>
     <w:p>
@@ -1495,18 +1479,14 @@
         <w:pStyle w:val="Heading1"/>
         <w:numPr>
           <w:ilvl w:val="0"/>
-          <w:numId w:val="1"/>
+          <w:numId w:val="2"/>
         </w:numPr>
         <w:ind w:left="0" w:hanging="0"/>
         <w:rPr/>
       </w:pPr>
       <w:r>
         <w:rPr/>
-        <w:t>War</w:t>
-      </w:r>
-      <w:r>
-        <w:rPr/>
-        <w:t>rior PK</w:t>
+        <w:t>Warrior PK</w:t>
       </w:r>
     </w:p>
     <w:p>
@@ -1676,7 +1656,7 @@
         <w:pStyle w:val="Heading1"/>
         <w:numPr>
           <w:ilvl w:val="0"/>
-          <w:numId w:val="1"/>
+          <w:numId w:val="2"/>
         </w:numPr>
         <w:ind w:left="0" w:hanging="0"/>
         <w:rPr/>
@@ -1709,7 +1689,7 @@
         <w:pStyle w:val="Heading1"/>
         <w:numPr>
           <w:ilvl w:val="0"/>
-          <w:numId w:val="1"/>
+          <w:numId w:val="2"/>
         </w:numPr>
         <w:ind w:left="0" w:hanging="0"/>
         <w:rPr/>
@@ -2803,6 +2783,7 @@
       <w:pgNumType w:fmt="decimal"/>
       <w:formProt w:val="false"/>
       <w:textDirection w:val="lrTb"/>
+      <w:docGrid w:type="default" w:linePitch="240" w:charSpace="4294961151"/>
     </w:sectPr>
   </w:body>
 </w:document>
@@ -2819,9 +2800,6 @@
       <w:lvlText w:val=""/>
       <w:lvlJc w:val="left"/>
       <w:pPr>
-        <w:tabs>
-          <w:tab w:val="num" w:pos="432"/>
-        </w:tabs>
         <w:ind w:left="432" w:hanging="432"/>
       </w:pPr>
     </w:lvl>
@@ -2930,8 +2908,103 @@
       </w:pPr>
     </w:lvl>
   </w:abstractNum>
+  <w:abstractNum w:abstractNumId="2">
+    <w:lvl w:ilvl="0">
+      <w:start w:val="1"/>
+      <w:numFmt w:val="none"/>
+      <w:suff w:val="nothing"/>
+      <w:lvlText w:val=""/>
+      <w:lvlJc w:val="left"/>
+      <w:pPr>
+        <w:ind w:left="432" w:hanging="432"/>
+      </w:pPr>
+    </w:lvl>
+    <w:lvl w:ilvl="1">
+      <w:start w:val="1"/>
+      <w:numFmt w:val="none"/>
+      <w:suff w:val="nothing"/>
+      <w:lvlText w:val=""/>
+      <w:lvlJc w:val="left"/>
+      <w:pPr>
+        <w:ind w:left="576" w:hanging="576"/>
+      </w:pPr>
+    </w:lvl>
+    <w:lvl w:ilvl="2">
+      <w:start w:val="1"/>
+      <w:numFmt w:val="none"/>
+      <w:suff w:val="nothing"/>
+      <w:lvlText w:val=""/>
+      <w:lvlJc w:val="left"/>
+      <w:pPr>
+        <w:ind w:left="720" w:hanging="720"/>
+      </w:pPr>
+    </w:lvl>
+    <w:lvl w:ilvl="3">
+      <w:start w:val="1"/>
+      <w:numFmt w:val="none"/>
+      <w:suff w:val="nothing"/>
+      <w:lvlText w:val=""/>
+      <w:lvlJc w:val="left"/>
+      <w:pPr>
+        <w:ind w:left="864" w:hanging="864"/>
+      </w:pPr>
+    </w:lvl>
+    <w:lvl w:ilvl="4">
+      <w:start w:val="1"/>
+      <w:numFmt w:val="none"/>
+      <w:suff w:val="nothing"/>
+      <w:lvlText w:val=""/>
+      <w:lvlJc w:val="left"/>
+      <w:pPr>
+        <w:ind w:left="1008" w:hanging="1008"/>
+      </w:pPr>
+    </w:lvl>
+    <w:lvl w:ilvl="5">
+      <w:start w:val="1"/>
+      <w:numFmt w:val="none"/>
+      <w:suff w:val="nothing"/>
+      <w:lvlText w:val=""/>
+      <w:lvlJc w:val="left"/>
+      <w:pPr>
+        <w:ind w:left="1152" w:hanging="1152"/>
+      </w:pPr>
+    </w:lvl>
+    <w:lvl w:ilvl="6">
+      <w:start w:val="1"/>
+      <w:numFmt w:val="none"/>
+      <w:suff w:val="nothing"/>
+      <w:lvlText w:val=""/>
+      <w:lvlJc w:val="left"/>
+      <w:pPr>
+        <w:ind w:left="1296" w:hanging="1296"/>
+      </w:pPr>
+    </w:lvl>
+    <w:lvl w:ilvl="7">
+      <w:start w:val="1"/>
+      <w:numFmt w:val="none"/>
+      <w:suff w:val="nothing"/>
+      <w:lvlText w:val=""/>
+      <w:lvlJc w:val="left"/>
+      <w:pPr>
+        <w:ind w:left="1440" w:hanging="1440"/>
+      </w:pPr>
+    </w:lvl>
+    <w:lvl w:ilvl="8">
+      <w:start w:val="1"/>
+      <w:numFmt w:val="none"/>
+      <w:suff w:val="nothing"/>
+      <w:lvlText w:val=""/>
+      <w:lvlJc w:val="left"/>
+      <w:pPr>
+        <w:ind w:left="1584" w:hanging="1584"/>
+      </w:pPr>
+    </w:lvl>
+  </w:abstractNum>
   <w:num w:numId="1">
     <w:abstractNumId w:val="1"/>
+  </w:num>
+  <w:num w:numId="2">
+    <w:abstractNumId w:val="2"/>
   </w:num>
 </w:numbering>
 </file>
@@ -2942,15 +3015,12 @@
     <w:rPrDefault>
       <w:rPr>
         <w:rFonts w:ascii="Liberation Serif" w:hAnsi="Liberation Serif" w:eastAsia="Noto Sans CJK SC Regular" w:cs="FreeSans"/>
-        <w:sz w:val="24"/>
         <w:szCs w:val="24"/>
         <w:lang w:val="en-AU" w:eastAsia="zh-CN" w:bidi="hi-IN"/>
       </w:rPr>
     </w:rPrDefault>
     <w:pPrDefault>
-      <w:pPr>
-        <w:widowControl/>
-      </w:pPr>
+      <w:pPr/>
     </w:pPrDefault>
   </w:docDefaults>
   <w:style w:type="paragraph" w:styleId="Normal">
@@ -2958,10 +3028,12 @@
     <w:qFormat/>
     <w:pPr>
       <w:widowControl/>
+      <w:bidi w:val="0"/>
+      <w:jc w:val="left"/>
     </w:pPr>
     <w:rPr>
       <w:rFonts w:ascii="Liberation Serif" w:hAnsi="Liberation Serif" w:eastAsia="Noto Sans CJK SC Regular" w:cs="FreeSans"/>
-      <w:color w:val="auto"/>
+      <w:color w:val="00000A"/>
       <w:sz w:val="24"/>
       <w:szCs w:val="24"/>
       <w:lang w:val="en-AU" w:eastAsia="zh-CN" w:bidi="hi-IN"/>
@@ -2970,7 +3042,6 @@
   <w:style w:type="paragraph" w:styleId="Heading1">
     <w:name w:val="Heading 1"/>
     <w:basedOn w:val="Heading"/>
-    <w:next w:val="TextBody"/>
     <w:qFormat/>
     <w:pPr>
       <w:numPr>

</xml_diff>